<commit_message>
Patrick Beck Submission for Module 1
</commit_message>
<xml_diff>
--- a/Module 1/PS101-M01A.docx
+++ b/Module 1/PS101-M01A.docx
@@ -1317,6 +1317,19 @@
       <w:r>
         <w:br/>
       </w:r>
+      <w:r>
+        <w:t xml:space="preserve">Visual Studio Code is a lightweight version of Visual Studio, that is available on Windows, Mac, and Linux operating systems. The reason Visual Studio Code is lightweight is because it is actually just a customizable text editor, as compared to Visual Studio, which is an IDE. Although Visual Studio Code is just a text editor, with the available extensions it’s possible to make VS Code function very similar to a </w:t>
+      </w:r>
+      <w:proofErr w:type="spellStart"/>
+      <w:proofErr w:type="gramStart"/>
+      <w:r>
+        <w:t>full fledged</w:t>
+      </w:r>
+      <w:proofErr w:type="spellEnd"/>
+      <w:proofErr w:type="gramEnd"/>
+      <w:r>
+        <w:t xml:space="preserve"> IDE.</w:t>
+      </w:r>
     </w:p>
     <w:p>
       <w:pPr>
@@ -1363,6 +1376,13 @@
         <w:pStyle w:val="ListParagraph"/>
         <w:ind w:left="360"/>
       </w:pPr>
+      <w:r>
+        <w:t xml:space="preserve">I use Visual Studio Code instead of Visual Studio because I prefer the small size and performance of VS Code, as compared to VS. I have found that I can find extensions within </w:t>
+      </w:r>
+      <w:r>
+        <w:lastRenderedPageBreak/>
+        <w:t>VS Code to meet all of my needs for classes at City U, although I prefer a different editor for personal work/projects.</w:t>
+      </w:r>
     </w:p>
     <w:p>
       <w:pPr>
@@ -1381,14 +1401,47 @@
         <w:pStyle w:val="ListParagraph"/>
         <w:ind w:left="360"/>
       </w:pPr>
+      <w:r>
+        <w:t>Reference:</w:t>
+      </w:r>
+    </w:p>
+    <w:p>
+      <w:pPr>
+        <w:spacing w:before="100" w:beforeAutospacing="1" w:after="100" w:afterAutospacing="1"/>
+        <w:ind w:left="567" w:hanging="567"/>
+        <w:rPr>
+          <w:rFonts w:eastAsia="Times New Roman"/>
+        </w:rPr>
+      </w:pPr>
+      <w:r>
+        <w:rPr>
+          <w:rFonts w:eastAsia="Times New Roman"/>
+        </w:rPr>
+        <w:t xml:space="preserve">Heller, M. (2019, September 09). Visual Studio Code vs. Visual Studio: How to choose. Retrieved October 10, 2020, from </w:t>
+      </w:r>
+      <w:hyperlink r:id="rId22" w:history="1">
+        <w:r>
+          <w:rPr>
+            <w:rStyle w:val="Hyperlink"/>
+            <w:rFonts w:eastAsia="Times New Roman"/>
+          </w:rPr>
+          <w:t>https://www.infoworld.com/article/3436860/visual-studio-code-vs-visual-studio-how-to-choose.html</w:t>
+        </w:r>
+      </w:hyperlink>
+    </w:p>
+    <w:p>
+      <w:pPr>
+        <w:pStyle w:val="ListParagraph"/>
+        <w:ind w:left="360"/>
+      </w:pPr>
     </w:p>
     <w:sectPr>
-      <w:headerReference w:type="even" r:id="rId22"/>
-      <w:headerReference w:type="default" r:id="rId23"/>
-      <w:footerReference w:type="even" r:id="rId24"/>
-      <w:footerReference w:type="default" r:id="rId25"/>
-      <w:headerReference w:type="first" r:id="rId26"/>
-      <w:footerReference w:type="first" r:id="rId27"/>
+      <w:headerReference w:type="even" r:id="rId23"/>
+      <w:headerReference w:type="default" r:id="rId24"/>
+      <w:footerReference w:type="even" r:id="rId25"/>
+      <w:footerReference w:type="default" r:id="rId26"/>
+      <w:headerReference w:type="first" r:id="rId27"/>
+      <w:footerReference w:type="first" r:id="rId28"/>
       <w:pgSz w:w="12240" w:h="15840" w:code="1"/>
       <w:pgMar w:top="1440" w:right="1440" w:bottom="1440" w:left="1440" w:header="720" w:footer="720" w:gutter="0"/>
       <w:pgNumType w:start="1"/>
@@ -4408,6 +4461,7 @@
     <w:lsdException w:name="HTML Sample" w:semiHidden="1" w:unhideWhenUsed="1"/>
     <w:lsdException w:name="HTML Typewriter" w:semiHidden="1" w:unhideWhenUsed="1"/>
     <w:lsdException w:name="HTML Variable" w:semiHidden="1" w:unhideWhenUsed="1"/>
+    <w:lsdException w:name="Normal Table" w:semiHidden="1" w:unhideWhenUsed="1"/>
     <w:lsdException w:name="annotation subject" w:semiHidden="1" w:unhideWhenUsed="1"/>
     <w:lsdException w:name="No List" w:semiHidden="1" w:unhideWhenUsed="1"/>
     <w:lsdException w:name="Outline List 1" w:semiHidden="1" w:unhideWhenUsed="1"/>
@@ -4450,8 +4504,11 @@
     <w:lsdException w:name="Table Contemporary" w:semiHidden="1" w:unhideWhenUsed="1"/>
     <w:lsdException w:name="Table Elegant" w:semiHidden="1" w:unhideWhenUsed="1"/>
     <w:lsdException w:name="Table Professional" w:semiHidden="1" w:unhideWhenUsed="1"/>
+    <w:lsdException w:name="Table Subtle 1" w:semiHidden="1" w:unhideWhenUsed="1"/>
     <w:lsdException w:name="Table Subtle 2" w:semiHidden="1" w:unhideWhenUsed="1"/>
     <w:lsdException w:name="Table Web 1" w:semiHidden="1" w:unhideWhenUsed="1"/>
+    <w:lsdException w:name="Table Web 2" w:semiHidden="1" w:unhideWhenUsed="1"/>
+    <w:lsdException w:name="Table Web 3" w:semiHidden="1" w:unhideWhenUsed="1"/>
     <w:lsdException w:name="Balloon Text" w:semiHidden="1" w:unhideWhenUsed="1"/>
     <w:lsdException w:name="Table Grid" w:uiPriority="59"/>
     <w:lsdException w:name="Table Theme" w:semiHidden="1" w:unhideWhenUsed="1"/>
@@ -4976,6 +5033,18 @@
       <w:iCs/>
     </w:rPr>
   </w:style>
+  <w:style w:type="character" w:styleId="UnresolvedMention">
+    <w:name w:val="Unresolved Mention"/>
+    <w:basedOn w:val="DefaultParagraphFont"/>
+    <w:uiPriority w:val="99"/>
+    <w:semiHidden/>
+    <w:unhideWhenUsed/>
+    <w:rsid w:val="007A637E"/>
+    <w:rPr>
+      <w:color w:val="605E5C"/>
+      <w:shd w:val="clear" w:color="auto" w:fill="E1DFDD"/>
+    </w:rPr>
+  </w:style>
 </w:styles>
 </file>
 

</xml_diff>